<commit_message>
Changes to documento di visione
</commit_message>
<xml_diff>
--- a/Documentazione/DOCUMENTO DI VISIONE.docx
+++ b/Documentazione/DOCUMENTO DI VISIONE.docx
@@ -98,324 +98,382 @@
     </w:p>
     <w:p>
       <w:pPr>
-        <w:spacing w:after="0" w:line="276" w:lineRule="auto"/>
-        <w:rPr>
-          <w:rFonts w:ascii="Arial" w:eastAsia="Arial" w:hAnsi="Arial" w:cs="Arial"/>
-          <w:lang w:val="it-IT"/>
-        </w:rPr>
-      </w:pPr>
-    </w:p>
-    <w:p>
-      <w:pPr>
-        <w:spacing w:after="0" w:line="240" w:lineRule="auto"/>
-        <w:rPr>
-          <w:rFonts w:ascii="Times New Roman" w:eastAsia="Times New Roman" w:hAnsi="Times New Roman" w:cs="Times New Roman"/>
-          <w:sz w:val="24"/>
-          <w:lang w:val="it-IT"/>
-        </w:rPr>
-      </w:pPr>
-      <w:r>
-        <w:rPr>
-          <w:rFonts w:ascii="Arial" w:eastAsia="Arial" w:hAnsi="Arial" w:cs="Arial"/>
-          <w:b/>
-          <w:color w:val="000000"/>
-          <w:lang w:val="it-IT"/>
-        </w:rPr>
-        <w:t>PISTE </w:t>
-      </w:r>
-    </w:p>
-    <w:p>
-      <w:pPr>
-        <w:spacing w:after="0" w:line="240" w:lineRule="auto"/>
-        <w:rPr>
-          <w:rFonts w:ascii="Arial" w:eastAsia="Arial" w:hAnsi="Arial" w:cs="Arial"/>
-          <w:color w:val="000000"/>
-          <w:lang w:val="it-IT"/>
-        </w:rPr>
-      </w:pPr>
-      <w:r>
-        <w:rPr>
-          <w:rFonts w:ascii="Arial" w:eastAsia="Arial" w:hAnsi="Arial" w:cs="Arial"/>
-          <w:color w:val="000000"/>
-          <w:lang w:val="it-IT"/>
-        </w:rPr>
-        <w:t xml:space="preserve">L’utente una volta effettuato il login come utente Torre avrà accesso alla pagina piste. La pagina piste avrà le informazioni sui voli più recenti per ogni pista e andando sulla pagina di una pista specifica si potranno vedere i voli con le informazioni varie per quella pista. Nella pagina specifica di ogni volo si possono vedere le informazioni e cancellare il volo. Nella pagina precedente, si può aggiungere un nuovo volo, dove si dovranno mettere in input le informazioni del volo. L’algoritmo calcolerà le piste e gate migliori, e l’utente dovrà scegliere cliccando su una delle opzioni per la pista (e gate associato), e quella scelta verrà poi aggiunta nel database, aggiornando tutte le liste relative ai voli in arrivo. Questa funzione può essere usata in modo simile per i voli che partono dall'aeroporto e arrivano in un altro. </w:t>
-      </w:r>
-    </w:p>
-    <w:p>
-      <w:pPr>
-        <w:spacing w:after="0" w:line="240" w:lineRule="auto"/>
-        <w:rPr>
-          <w:rFonts w:ascii="Arial" w:eastAsia="Arial" w:hAnsi="Arial" w:cs="Arial"/>
-          <w:color w:val="000000"/>
-          <w:lang w:val="it-IT"/>
-        </w:rPr>
-      </w:pPr>
-    </w:p>
-    <w:p>
-      <w:pPr>
-        <w:spacing w:after="0" w:line="240" w:lineRule="auto"/>
-        <w:rPr>
-          <w:rFonts w:ascii="Arial" w:eastAsia="Arial" w:hAnsi="Arial" w:cs="Arial"/>
-          <w:color w:val="000000"/>
-          <w:lang w:val="it-IT"/>
-        </w:rPr>
-      </w:pPr>
-    </w:p>
-    <w:p>
-      <w:pPr>
-        <w:spacing w:after="0" w:line="240" w:lineRule="auto"/>
-        <w:rPr>
-          <w:rFonts w:ascii="Times New Roman" w:eastAsia="Times New Roman" w:hAnsi="Times New Roman" w:cs="Times New Roman"/>
-          <w:sz w:val="24"/>
-          <w:lang w:val="it-IT"/>
-        </w:rPr>
-      </w:pPr>
-      <w:r>
-        <w:rPr>
-          <w:rFonts w:ascii="Arial" w:eastAsia="Arial" w:hAnsi="Arial" w:cs="Arial"/>
-          <w:b/>
-          <w:color w:val="000000"/>
-          <w:lang w:val="it-IT"/>
-        </w:rPr>
-        <w:t>BAGAGLI</w:t>
-      </w:r>
-    </w:p>
-    <w:p>
-      <w:pPr>
-        <w:spacing w:after="0" w:line="240" w:lineRule="auto"/>
-        <w:rPr>
-          <w:rFonts w:ascii="Times New Roman" w:eastAsia="Times New Roman" w:hAnsi="Times New Roman" w:cs="Times New Roman"/>
-          <w:sz w:val="24"/>
-          <w:lang w:val="it-IT"/>
-        </w:rPr>
-      </w:pPr>
-      <w:r>
-        <w:rPr>
-          <w:rFonts w:ascii="Arial" w:hAnsi="Arial" w:cs="Arial"/>
-          <w:color w:val="000000"/>
-          <w:lang w:val="it-IT"/>
-        </w:rPr>
-        <w:t>L’utente gestore dei bagagli accede dalla schermata di login attraverso username e password. L’utenza a cui è destinata questa interfaccia riguarda sia il personale addetto alle partenze (Hostess) che agli arrivi (operatore di bagagli). L’utente può vedere lo stato dei voli e per ogni volo esistente ha la possibilità di inserire un nuovo bagaglio. Inoltre l'utente può gestire lo stato di un bagaglio fornendo in ingresso la relativa etichetta. I bagagli che arrivano all'aeroporto di destinazione verranno confermati da un operatore.</w:t>
-      </w:r>
-    </w:p>
-    <w:p>
-      <w:pPr>
-        <w:spacing w:after="0" w:line="276" w:lineRule="auto"/>
-        <w:rPr>
-          <w:rFonts w:ascii="Arial" w:eastAsia="Arial" w:hAnsi="Arial" w:cs="Arial"/>
-          <w:lang w:val="it-IT"/>
-        </w:rPr>
-      </w:pPr>
-    </w:p>
-    <w:p>
-      <w:pPr>
-        <w:spacing w:after="0" w:line="276" w:lineRule="auto"/>
-        <w:rPr>
-          <w:rFonts w:ascii="Arial" w:eastAsia="Arial" w:hAnsi="Arial" w:cs="Arial"/>
-          <w:lang w:val="it-IT"/>
-        </w:rPr>
-      </w:pPr>
-    </w:p>
-    <w:p>
-      <w:pPr>
-        <w:spacing w:after="0" w:line="240" w:lineRule="auto"/>
-        <w:rPr>
-          <w:rFonts w:ascii="Times New Roman" w:eastAsia="Times New Roman" w:hAnsi="Times New Roman" w:cs="Times New Roman"/>
-          <w:sz w:val="24"/>
-          <w:lang w:val="it-IT"/>
-        </w:rPr>
-      </w:pPr>
-      <w:r>
-        <w:rPr>
-          <w:rFonts w:ascii="Arial" w:eastAsia="Arial" w:hAnsi="Arial" w:cs="Arial"/>
-          <w:b/>
-          <w:color w:val="000000"/>
-          <w:lang w:val="it-IT"/>
-        </w:rPr>
-        <w:t>ACCOUNT </w:t>
-      </w:r>
-    </w:p>
-    <w:p>
-      <w:pPr>
-        <w:spacing w:after="200" w:line="240" w:lineRule="auto"/>
-        <w:rPr>
-          <w:rFonts w:ascii="Times New Roman" w:eastAsia="Times New Roman" w:hAnsi="Times New Roman" w:cs="Times New Roman"/>
-          <w:sz w:val="24"/>
-          <w:lang w:val="it-IT"/>
-        </w:rPr>
-      </w:pPr>
-      <w:r>
-        <w:rPr>
-          <w:rFonts w:ascii="Arial" w:eastAsia="Arial" w:hAnsi="Arial" w:cs="Arial"/>
-          <w:color w:val="000000"/>
-          <w:lang w:val="it-IT"/>
-        </w:rPr>
-        <w:t xml:space="preserve">L’utente accede alla schermata di accesso, nella quale vi sono 3 combinazioni utente/password </w:t>
-      </w:r>
-      <w:r>
-        <w:rPr>
-          <w:rFonts w:ascii="Arial" w:eastAsia="Arial" w:hAnsi="Arial" w:cs="Arial"/>
-          <w:color w:val="000000"/>
-          <w:lang w:val="it-IT"/>
-        </w:rPr>
-        <w:t>corrette</w:t>
-      </w:r>
-      <w:r>
-        <w:rPr>
-          <w:rFonts w:ascii="Arial" w:eastAsia="Arial" w:hAnsi="Arial" w:cs="Arial"/>
-          <w:color w:val="000000"/>
-          <w:lang w:val="it-IT"/>
-        </w:rPr>
-        <w:t xml:space="preserve"> che corrispondono a tipologie di account differenti</w:t>
-      </w:r>
-      <w:r>
-        <w:rPr>
-          <w:rFonts w:ascii="Arial" w:eastAsia="Arial" w:hAnsi="Arial" w:cs="Arial"/>
-          <w:color w:val="000000"/>
-          <w:lang w:val="it-IT"/>
-        </w:rPr>
-        <w:t>:</w:t>
-      </w:r>
-    </w:p>
-    <w:p>
-      <w:pPr>
-        <w:spacing w:after="200" w:line="240" w:lineRule="auto"/>
-        <w:rPr>
-          <w:rFonts w:ascii="Arial" w:eastAsia="Arial" w:hAnsi="Arial" w:cs="Arial"/>
-          <w:color w:val="000000"/>
-          <w:lang w:val="it-IT"/>
-        </w:rPr>
-      </w:pPr>
-      <w:r>
-        <w:rPr>
-          <w:rFonts w:ascii="Arial" w:eastAsia="Arial" w:hAnsi="Arial" w:cs="Arial"/>
-          <w:color w:val="000000"/>
-          <w:lang w:val="it-IT"/>
-        </w:rPr>
-        <w:t>Una per accedere alla schermata riguardante la gestione dei bagagli, una per accedere alla gestione dei terreni dell’aeroporto, dei parcheggi scoperti e degli hangar e una accedere all’utenza della torre di controllo (che si occupa della gestione ed organizzazione dei tempi affinché tutto sia organizzato in maniera corretta, sicura ed efficiente)</w:t>
-      </w:r>
-      <w:r>
-        <w:rPr>
-          <w:rFonts w:ascii="Arial" w:eastAsia="Arial" w:hAnsi="Arial" w:cs="Arial"/>
-          <w:color w:val="000000"/>
-          <w:lang w:val="it-IT"/>
-        </w:rPr>
-        <w:t xml:space="preserve"> e una che permette di accedere a tutto</w:t>
-      </w:r>
-      <w:r>
-        <w:rPr>
-          <w:rFonts w:ascii="Arial" w:eastAsia="Arial" w:hAnsi="Arial" w:cs="Arial"/>
-          <w:color w:val="000000"/>
-          <w:lang w:val="it-IT"/>
-        </w:rPr>
-        <w:t xml:space="preserve"> </w:t>
-      </w:r>
-      <w:r>
-        <w:rPr>
-          <w:rFonts w:ascii="Arial" w:eastAsia="Arial" w:hAnsi="Arial" w:cs="Arial"/>
-          <w:color w:val="000000"/>
-          <w:lang w:val="it-IT"/>
-        </w:rPr>
-        <w:t>ovvero la tipologia “amministratore”, l’amministratore potrà accedere anche ad una schermata all’interno della quale potrà creare, modificare o eliminare gli account</w:t>
-      </w:r>
-      <w:r>
-        <w:rPr>
-          <w:rFonts w:ascii="Arial" w:eastAsia="Arial" w:hAnsi="Arial" w:cs="Arial"/>
-          <w:color w:val="000000"/>
-          <w:lang w:val="it-IT"/>
-        </w:rPr>
-        <w:t>.</w:t>
-      </w:r>
-    </w:p>
-    <w:p>
-      <w:pPr>
-        <w:spacing w:after="200" w:line="240" w:lineRule="auto"/>
-        <w:rPr>
-          <w:rFonts w:ascii="Arial" w:eastAsia="Arial" w:hAnsi="Arial" w:cs="Arial"/>
-          <w:color w:val="000000"/>
-          <w:lang w:val="it-IT"/>
-        </w:rPr>
-      </w:pPr>
-    </w:p>
-    <w:p>
-      <w:pPr>
-        <w:spacing w:after="200" w:line="240" w:lineRule="auto"/>
-        <w:rPr>
-          <w:rFonts w:ascii="Arial" w:eastAsia="Arial" w:hAnsi="Arial" w:cs="Arial"/>
-          <w:color w:val="000000"/>
-          <w:lang w:val="it-IT"/>
-        </w:rPr>
-      </w:pPr>
-      <w:r>
-        <w:rPr>
-          <w:rFonts w:ascii="Arial" w:eastAsia="Arial" w:hAnsi="Arial" w:cs="Arial"/>
-          <w:b/>
-          <w:color w:val="000000"/>
-          <w:lang w:val="it-IT"/>
-        </w:rPr>
-        <w:t>VOLI</w:t>
-      </w:r>
-    </w:p>
-    <w:p>
-      <w:pPr>
-        <w:spacing w:after="200" w:line="240" w:lineRule="auto"/>
-        <w:rPr>
-          <w:rFonts w:ascii="Arial" w:eastAsia="Arial" w:hAnsi="Arial" w:cs="Arial"/>
-          <w:color w:val="000000"/>
-          <w:lang w:val="it-IT"/>
-        </w:rPr>
-      </w:pPr>
-      <w:r>
-        <w:rPr>
-          <w:rFonts w:ascii="Arial" w:eastAsia="Arial" w:hAnsi="Arial" w:cs="Arial"/>
-          <w:color w:val="000000"/>
-          <w:lang w:val="it-IT"/>
-        </w:rPr>
-        <w:t>La sezione “voli” ha come scopo quello di fornire un riepilogo dei voli in partenza e in arrivo dall'aeroporto con annesso il codice identificativo (codice che identifica univocamente un volo) la tratta con i relativi orari, la durata del viaggio e una sezione “status” che tiene conto di eventuali ritardi e indica lo stato attuale. Questa sezione è fondamentale sia per l’addetto aeroportuale che per il controllore di torre, i quali hanno necessità di essere sempre</w:t>
-      </w:r>
-      <w:r>
-        <w:rPr>
-          <w:rFonts w:ascii="Arial" w:eastAsia="Arial" w:hAnsi="Arial" w:cs="Arial"/>
-          <w:color w:val="000000"/>
-          <w:lang w:val="it-IT"/>
-        </w:rPr>
-        <w:t xml:space="preserve"> </w:t>
-      </w:r>
-      <w:r>
-        <w:rPr>
-          <w:rFonts w:ascii="Arial" w:eastAsia="Arial" w:hAnsi="Arial" w:cs="Arial"/>
-          <w:color w:val="000000"/>
-          <w:lang w:val="it-IT"/>
-        </w:rPr>
-        <w:t>aggiornati sullo stato dei vari voli.</w:t>
-      </w:r>
-      <w:r>
-        <w:rPr>
-          <w:rFonts w:ascii="Arial" w:eastAsia="Arial" w:hAnsi="Arial" w:cs="Arial"/>
-          <w:color w:val="000000"/>
-          <w:lang w:val="it-IT"/>
-        </w:rPr>
-        <w:t xml:space="preserve"> Inoltre possono essere aggiunti dei nuovi voli. </w:t>
-      </w:r>
-      <w:r>
-        <w:rPr>
-          <w:rFonts w:ascii="Arial" w:eastAsia="Arial" w:hAnsi="Arial" w:cs="Arial"/>
-          <w:color w:val="000000"/>
-          <w:lang w:val="it-IT"/>
-        </w:rPr>
-        <w:t xml:space="preserve"> </w:t>
-      </w:r>
-    </w:p>
-    <w:p>
-      <w:pPr>
+        <w:pStyle w:val="NormalWeb"/>
+        <w:spacing w:before="0" w:beforeAutospacing="0" w:after="0" w:afterAutospacing="0"/>
+        <w:rPr>
+          <w:lang w:val="it-IT"/>
+        </w:rPr>
+      </w:pPr>
+      <w:r>
         <w:rPr>
           <w:rFonts w:ascii="Arial" w:hAnsi="Arial" w:cs="Arial"/>
           <w:b/>
           <w:bCs/>
-          <w:lang w:val="it-IT"/>
-        </w:rPr>
-      </w:pPr>
+          <w:color w:val="000000"/>
+          <w:sz w:val="22"/>
+          <w:szCs w:val="22"/>
+          <w:lang w:val="it-IT"/>
+        </w:rPr>
+        <w:t>PISTE </w:t>
+      </w:r>
+    </w:p>
+    <w:p>
+      <w:pPr>
+        <w:pStyle w:val="NormalWeb"/>
+        <w:spacing w:before="0" w:beforeAutospacing="0" w:after="0" w:afterAutospacing="0"/>
+        <w:rPr>
+          <w:lang w:val="it-IT"/>
+        </w:rPr>
+      </w:pPr>
+      <w:r>
+        <w:rPr>
+          <w:rFonts w:ascii="Arial" w:hAnsi="Arial" w:cs="Arial"/>
+          <w:color w:val="000000"/>
+          <w:sz w:val="22"/>
+          <w:szCs w:val="22"/>
+          <w:lang w:val="it-IT"/>
+        </w:rPr>
+        <w:t xml:space="preserve">L’utente una volta effettuato il login come utente Voli avrà accesso alla pagina piste. La pagina piste sarà una visualizzazione delle piste dell'aeroporto corrente, e ogni pista listata mostrerà le informazioni principali per quella pista, come la propria lunghezza, direzione e codice identificativo. </w:t>
+      </w:r>
+      <w:r>
+        <w:rPr>
+          <w:rFonts w:ascii="Arial" w:hAnsi="Arial" w:cs="Arial"/>
+          <w:color w:val="000000"/>
+          <w:sz w:val="22"/>
+          <w:szCs w:val="22"/>
+          <w:lang w:val="it-IT"/>
+        </w:rPr>
+        <w:t>Inoltre,</w:t>
+      </w:r>
+      <w:r>
+        <w:rPr>
+          <w:rFonts w:ascii="Arial" w:hAnsi="Arial" w:cs="Arial"/>
+          <w:color w:val="000000"/>
+          <w:sz w:val="22"/>
+          <w:szCs w:val="22"/>
+          <w:lang w:val="it-IT"/>
+        </w:rPr>
+        <w:t xml:space="preserve"> su questa pagina si potrà aggiungere o rimuovere una pista. Cliccando su una pista si potrà vedere una lista di voli che usano quella pista.</w:t>
+      </w:r>
+    </w:p>
+    <w:p>
+      <w:pPr>
+        <w:spacing w:after="0" w:line="240" w:lineRule="auto"/>
+        <w:rPr>
+          <w:rFonts w:ascii="Arial" w:eastAsia="Arial" w:hAnsi="Arial" w:cs="Arial"/>
+          <w:color w:val="000000"/>
+          <w:lang w:val="it-IT"/>
+        </w:rPr>
+      </w:pPr>
+    </w:p>
+    <w:p>
+      <w:pPr>
+        <w:spacing w:after="0" w:line="240" w:lineRule="auto"/>
+        <w:rPr>
+          <w:rFonts w:ascii="Arial" w:eastAsia="Arial" w:hAnsi="Arial" w:cs="Arial"/>
+          <w:color w:val="000000"/>
+          <w:lang w:val="it-IT"/>
+        </w:rPr>
+      </w:pPr>
+    </w:p>
+    <w:p>
+      <w:pPr>
+        <w:spacing w:after="0" w:line="240" w:lineRule="auto"/>
+        <w:rPr>
+          <w:rFonts w:ascii="Times New Roman" w:eastAsia="Times New Roman" w:hAnsi="Times New Roman" w:cs="Times New Roman"/>
+          <w:sz w:val="24"/>
+          <w:lang w:val="it-IT"/>
+        </w:rPr>
+      </w:pPr>
+      <w:r>
+        <w:rPr>
+          <w:rFonts w:ascii="Arial" w:eastAsia="Arial" w:hAnsi="Arial" w:cs="Arial"/>
+          <w:b/>
+          <w:color w:val="000000"/>
+          <w:lang w:val="it-IT"/>
+        </w:rPr>
+        <w:t>BAGAGLI</w:t>
+      </w:r>
+    </w:p>
+    <w:p>
+      <w:pPr>
+        <w:spacing w:after="0" w:line="240" w:lineRule="auto"/>
+        <w:rPr>
+          <w:rFonts w:ascii="Times New Roman" w:eastAsia="Times New Roman" w:hAnsi="Times New Roman" w:cs="Times New Roman"/>
+          <w:sz w:val="24"/>
+          <w:lang w:val="it-IT"/>
+        </w:rPr>
+      </w:pPr>
+      <w:r>
+        <w:rPr>
+          <w:rFonts w:ascii="Arial" w:hAnsi="Arial" w:cs="Arial"/>
+          <w:color w:val="000000"/>
+          <w:lang w:val="it-IT"/>
+        </w:rPr>
+        <w:t xml:space="preserve">L’utente gestore dei bagagli accede dalla schermata di login attraverso username e password. L’utenza a cui è destinata questa interfaccia riguarda sia il personale addetto alle partenze (Hostess) che agli arrivi (operatore di bagagli). L’utente può vedere lo stato dei voli e per ogni volo esistente ha la possibilità di inserire un nuovo bagaglio. </w:t>
+      </w:r>
+      <w:proofErr w:type="gramStart"/>
+      <w:r>
+        <w:rPr>
+          <w:rFonts w:ascii="Arial" w:hAnsi="Arial" w:cs="Arial"/>
+          <w:color w:val="000000"/>
+          <w:lang w:val="it-IT"/>
+        </w:rPr>
+        <w:t>Inoltre</w:t>
+      </w:r>
+      <w:proofErr w:type="gramEnd"/>
+      <w:r>
+        <w:rPr>
+          <w:rFonts w:ascii="Arial" w:hAnsi="Arial" w:cs="Arial"/>
+          <w:color w:val="000000"/>
+          <w:lang w:val="it-IT"/>
+        </w:rPr>
+        <w:t xml:space="preserve"> l'utente può gestire lo stato di un bagaglio fornendo in ingresso la relativa etichetta. I bagagli che arrivano all'aeroporto di destinazione verranno confermati da un operatore.</w:t>
+      </w:r>
+    </w:p>
+    <w:p>
+      <w:pPr>
+        <w:spacing w:after="0" w:line="276" w:lineRule="auto"/>
+        <w:rPr>
+          <w:rFonts w:ascii="Arial" w:eastAsia="Arial" w:hAnsi="Arial" w:cs="Arial"/>
+          <w:lang w:val="it-IT"/>
+        </w:rPr>
+      </w:pPr>
+    </w:p>
+    <w:p>
+      <w:pPr>
+        <w:spacing w:after="0" w:line="276" w:lineRule="auto"/>
+        <w:rPr>
+          <w:rFonts w:ascii="Arial" w:eastAsia="Arial" w:hAnsi="Arial" w:cs="Arial"/>
+          <w:lang w:val="it-IT"/>
+        </w:rPr>
+      </w:pPr>
+    </w:p>
+    <w:p>
+      <w:pPr>
+        <w:spacing w:after="0" w:line="240" w:lineRule="auto"/>
+        <w:rPr>
+          <w:rFonts w:ascii="Times New Roman" w:eastAsia="Times New Roman" w:hAnsi="Times New Roman" w:cs="Times New Roman"/>
+          <w:sz w:val="24"/>
+          <w:lang w:val="it-IT"/>
+        </w:rPr>
+      </w:pPr>
+      <w:r>
+        <w:rPr>
+          <w:rFonts w:ascii="Arial" w:eastAsia="Arial" w:hAnsi="Arial" w:cs="Arial"/>
+          <w:b/>
+          <w:color w:val="000000"/>
+          <w:lang w:val="it-IT"/>
+        </w:rPr>
+        <w:t>ACCOUNT </w:t>
+      </w:r>
+    </w:p>
+    <w:p>
+      <w:pPr>
+        <w:spacing w:after="200" w:line="240" w:lineRule="auto"/>
+        <w:rPr>
+          <w:rFonts w:ascii="Times New Roman" w:eastAsia="Times New Roman" w:hAnsi="Times New Roman" w:cs="Times New Roman"/>
+          <w:sz w:val="24"/>
+          <w:lang w:val="it-IT"/>
+        </w:rPr>
+      </w:pPr>
+      <w:r>
+        <w:rPr>
+          <w:rFonts w:ascii="Arial" w:eastAsia="Arial" w:hAnsi="Arial" w:cs="Arial"/>
+          <w:color w:val="000000"/>
+          <w:lang w:val="it-IT"/>
+        </w:rPr>
+        <w:t xml:space="preserve">L’utente accede alla schermata di accesso, nella quale vi sono </w:t>
+      </w:r>
+      <w:proofErr w:type="gramStart"/>
+      <w:r>
+        <w:rPr>
+          <w:rFonts w:ascii="Arial" w:eastAsia="Arial" w:hAnsi="Arial" w:cs="Arial"/>
+          <w:color w:val="000000"/>
+          <w:lang w:val="it-IT"/>
+        </w:rPr>
+        <w:t>3</w:t>
+      </w:r>
+      <w:proofErr w:type="gramEnd"/>
+      <w:r>
+        <w:rPr>
+          <w:rFonts w:ascii="Arial" w:eastAsia="Arial" w:hAnsi="Arial" w:cs="Arial"/>
+          <w:color w:val="000000"/>
+          <w:lang w:val="it-IT"/>
+        </w:rPr>
+        <w:t xml:space="preserve"> combinazioni utente/password </w:t>
+      </w:r>
+      <w:r>
+        <w:rPr>
+          <w:rFonts w:ascii="Arial" w:eastAsia="Arial" w:hAnsi="Arial" w:cs="Arial"/>
+          <w:color w:val="000000"/>
+          <w:lang w:val="it-IT"/>
+        </w:rPr>
+        <w:t>corrette</w:t>
+      </w:r>
+      <w:r>
+        <w:rPr>
+          <w:rFonts w:ascii="Arial" w:eastAsia="Arial" w:hAnsi="Arial" w:cs="Arial"/>
+          <w:color w:val="000000"/>
+          <w:lang w:val="it-IT"/>
+        </w:rPr>
+        <w:t xml:space="preserve"> che corrispondono a tipologie di account differenti</w:t>
+      </w:r>
+      <w:r>
+        <w:rPr>
+          <w:rFonts w:ascii="Arial" w:eastAsia="Arial" w:hAnsi="Arial" w:cs="Arial"/>
+          <w:color w:val="000000"/>
+          <w:lang w:val="it-IT"/>
+        </w:rPr>
+        <w:t>:</w:t>
+      </w:r>
+    </w:p>
+    <w:p>
+      <w:pPr>
+        <w:spacing w:after="200" w:line="240" w:lineRule="auto"/>
+        <w:rPr>
+          <w:rFonts w:ascii="Arial" w:eastAsia="Arial" w:hAnsi="Arial" w:cs="Arial"/>
+          <w:color w:val="000000"/>
+          <w:lang w:val="it-IT"/>
+        </w:rPr>
+      </w:pPr>
+      <w:r>
+        <w:rPr>
+          <w:rFonts w:ascii="Arial" w:eastAsia="Arial" w:hAnsi="Arial" w:cs="Arial"/>
+          <w:color w:val="000000"/>
+          <w:lang w:val="it-IT"/>
+        </w:rPr>
+        <w:t>Una per accedere alla schermata riguardante la gestione dei bagagli, una per accedere alla gestione dei terreni dell’aeroporto, dei parcheggi scoperti e degli hangar e una accedere all’utenza della torre di controllo (che si occupa della gestione ed organizzazione dei tempi affinché tutto sia organizzato in maniera corretta, sicura ed efficiente)</w:t>
+      </w:r>
+      <w:r>
+        <w:rPr>
+          <w:rFonts w:ascii="Arial" w:eastAsia="Arial" w:hAnsi="Arial" w:cs="Arial"/>
+          <w:color w:val="000000"/>
+          <w:lang w:val="it-IT"/>
+        </w:rPr>
+        <w:t xml:space="preserve"> e una che permette di accedere a tutto</w:t>
+      </w:r>
+      <w:r>
+        <w:rPr>
+          <w:rFonts w:ascii="Arial" w:eastAsia="Arial" w:hAnsi="Arial" w:cs="Arial"/>
+          <w:color w:val="000000"/>
+          <w:lang w:val="it-IT"/>
+        </w:rPr>
+        <w:t xml:space="preserve"> </w:t>
+      </w:r>
+      <w:r>
+        <w:rPr>
+          <w:rFonts w:ascii="Arial" w:eastAsia="Arial" w:hAnsi="Arial" w:cs="Arial"/>
+          <w:color w:val="000000"/>
+          <w:lang w:val="it-IT"/>
+        </w:rPr>
+        <w:t>ovvero la tipologia “amministratore”, l’amministratore potrà accedere anche ad una schermata all’interno della quale potrà creare, modificare o eliminare gli account</w:t>
+      </w:r>
+      <w:r>
+        <w:rPr>
+          <w:rFonts w:ascii="Arial" w:eastAsia="Arial" w:hAnsi="Arial" w:cs="Arial"/>
+          <w:color w:val="000000"/>
+          <w:lang w:val="it-IT"/>
+        </w:rPr>
+        <w:t>.</w:t>
+      </w:r>
+    </w:p>
+    <w:p>
+      <w:pPr>
+        <w:spacing w:after="200" w:line="240" w:lineRule="auto"/>
+        <w:rPr>
+          <w:rFonts w:ascii="Arial" w:eastAsia="Arial" w:hAnsi="Arial" w:cs="Arial"/>
+          <w:color w:val="000000"/>
+          <w:lang w:val="it-IT"/>
+        </w:rPr>
+      </w:pPr>
+    </w:p>
+    <w:p>
+      <w:pPr>
+        <w:spacing w:after="200" w:line="240" w:lineRule="auto"/>
+        <w:rPr>
+          <w:rFonts w:ascii="Arial" w:eastAsia="Arial" w:hAnsi="Arial" w:cs="Arial"/>
+          <w:color w:val="000000"/>
+          <w:lang w:val="it-IT"/>
+        </w:rPr>
+      </w:pPr>
+      <w:r>
+        <w:rPr>
+          <w:rFonts w:ascii="Arial" w:eastAsia="Arial" w:hAnsi="Arial" w:cs="Arial"/>
+          <w:b/>
+          <w:color w:val="000000"/>
+          <w:lang w:val="it-IT"/>
+        </w:rPr>
+        <w:t>VOLI</w:t>
+      </w:r>
+    </w:p>
+    <w:p>
+      <w:pPr>
+        <w:spacing w:after="200" w:line="240" w:lineRule="auto"/>
+        <w:rPr>
+          <w:rFonts w:ascii="Arial" w:eastAsia="Arial" w:hAnsi="Arial" w:cs="Arial"/>
+          <w:color w:val="000000"/>
+          <w:lang w:val="it-IT"/>
+        </w:rPr>
+      </w:pPr>
+      <w:r>
+        <w:rPr>
+          <w:rFonts w:ascii="Arial" w:eastAsia="Arial" w:hAnsi="Arial" w:cs="Arial"/>
+          <w:color w:val="000000"/>
+          <w:lang w:val="it-IT"/>
+        </w:rPr>
+        <w:t>La sezione “voli” ha come scopo quello di fornire un riepilogo dei voli in partenza e in arrivo dall'aeroporto con annesso il codice identificativo (codice che identifica univocamente un volo) la tratta con i relativi orari, la durata del viaggio e una sezione “status” che tiene conto di eventuali ritardi e indica lo stato attuale. Questa sezione è fondamentale sia per l’addetto aeroportuale che per il controllore di torre, i quali hanno necessità di essere sempre</w:t>
+      </w:r>
+      <w:r>
+        <w:rPr>
+          <w:rFonts w:ascii="Arial" w:eastAsia="Arial" w:hAnsi="Arial" w:cs="Arial"/>
+          <w:color w:val="000000"/>
+          <w:lang w:val="it-IT"/>
+        </w:rPr>
+        <w:t xml:space="preserve"> </w:t>
+      </w:r>
+      <w:r>
+        <w:rPr>
+          <w:rFonts w:ascii="Arial" w:eastAsia="Arial" w:hAnsi="Arial" w:cs="Arial"/>
+          <w:color w:val="000000"/>
+          <w:lang w:val="it-IT"/>
+        </w:rPr>
+        <w:t>aggiornati sullo stato dei vari voli.</w:t>
+      </w:r>
+      <w:r>
+        <w:rPr>
+          <w:rFonts w:ascii="Arial" w:eastAsia="Arial" w:hAnsi="Arial" w:cs="Arial"/>
+          <w:color w:val="000000"/>
+          <w:lang w:val="it-IT"/>
+        </w:rPr>
+        <w:t xml:space="preserve"> </w:t>
+      </w:r>
+      <w:proofErr w:type="gramStart"/>
+      <w:r>
+        <w:rPr>
+          <w:rFonts w:ascii="Arial" w:eastAsia="Arial" w:hAnsi="Arial" w:cs="Arial"/>
+          <w:color w:val="000000"/>
+          <w:lang w:val="it-IT"/>
+        </w:rPr>
+        <w:t>Inoltre</w:t>
+      </w:r>
+      <w:proofErr w:type="gramEnd"/>
+      <w:r>
+        <w:rPr>
+          <w:rFonts w:ascii="Arial" w:eastAsia="Arial" w:hAnsi="Arial" w:cs="Arial"/>
+          <w:color w:val="000000"/>
+          <w:lang w:val="it-IT"/>
+        </w:rPr>
+        <w:t xml:space="preserve"> possono essere aggiunti dei nuovi voli. </w:t>
+      </w:r>
+      <w:r>
+        <w:rPr>
+          <w:rFonts w:ascii="Arial" w:eastAsia="Arial" w:hAnsi="Arial" w:cs="Arial"/>
+          <w:color w:val="000000"/>
+          <w:lang w:val="it-IT"/>
+        </w:rPr>
+        <w:t xml:space="preserve"> </w:t>
+      </w:r>
     </w:p>
     <w:p>
       <w:pPr>
@@ -426,13 +484,23 @@
           <w:lang w:val="it-IT"/>
         </w:rPr>
       </w:pPr>
-      <w:r>
+    </w:p>
+    <w:p>
+      <w:pPr>
         <w:rPr>
           <w:rFonts w:ascii="Arial" w:hAnsi="Arial" w:cs="Arial"/>
           <w:b/>
           <w:bCs/>
           <w:lang w:val="it-IT"/>
         </w:rPr>
+      </w:pPr>
+      <w:r>
+        <w:rPr>
+          <w:rFonts w:ascii="Arial" w:hAnsi="Arial" w:cs="Arial"/>
+          <w:b/>
+          <w:bCs/>
+          <w:lang w:val="it-IT"/>
+        </w:rPr>
         <w:t>TERRENI</w:t>
       </w:r>
     </w:p>
@@ -448,7 +516,24 @@
           <w:rFonts w:ascii="Arial" w:hAnsi="Arial" w:cs="Arial"/>
           <w:lang w:val="it-IT"/>
         </w:rPr>
-        <w:t>Per quanto riguarda la sezione terreni il software permette di gestire il relativo database permettendo agli utenti di eseguire una serie di azioni , ovvero: aggiungere/rimuovere, assegnare e consultare i terreni , effettuare una proposta di acquisto e monitorare le scadenze del contratto . </w:t>
+        <w:lastRenderedPageBreak/>
+        <w:t xml:space="preserve">Per quanto riguarda la sezione terreni il software permette di gestire il relativo database permettendo agli utenti di eseguire una serie di </w:t>
+      </w:r>
+      <w:proofErr w:type="gramStart"/>
+      <w:r>
+        <w:rPr>
+          <w:rFonts w:ascii="Arial" w:hAnsi="Arial" w:cs="Arial"/>
+          <w:lang w:val="it-IT"/>
+        </w:rPr>
+        <w:t>azioni ,</w:t>
+      </w:r>
+      <w:proofErr w:type="gramEnd"/>
+      <w:r>
+        <w:rPr>
+          <w:rFonts w:ascii="Arial" w:hAnsi="Arial" w:cs="Arial"/>
+          <w:lang w:val="it-IT"/>
+        </w:rPr>
+        <w:t> ovvero: aggiungere/rimuovere, assegnare e consultare i terreni , effettuare una proposta di acquisto e monitorare le scadenze del contratto . </w:t>
       </w:r>
       <w:proofErr w:type="spellStart"/>
       <w:r>
@@ -487,12 +572,12 @@
       </w:pPr>
     </w:p>
     <w:sectPr>
-      <w:headerReference w:type="even" r:id="rId6"/>
-      <w:headerReference w:type="default" r:id="rId7"/>
-      <w:footerReference w:type="even" r:id="rId8"/>
-      <w:footerReference w:type="default" r:id="rId9"/>
-      <w:headerReference w:type="first" r:id="rId10"/>
-      <w:footerReference w:type="first" r:id="rId11"/>
+      <w:headerReference w:type="even" r:id="rId7"/>
+      <w:headerReference w:type="default" r:id="rId8"/>
+      <w:footerReference w:type="even" r:id="rId9"/>
+      <w:footerReference w:type="default" r:id="rId10"/>
+      <w:headerReference w:type="first" r:id="rId11"/>
+      <w:footerReference w:type="first" r:id="rId12"/>
       <w:pgSz w:w="11906" w:h="16838"/>
       <w:pgMar w:top="1440" w:right="1440" w:bottom="1440" w:left="1440" w:header="708" w:footer="708" w:gutter="0"/>
       <w:cols w:space="708"/>
@@ -531,7 +616,7 @@
 <w:ftr xmlns:wpc="http://schemas.microsoft.com/office/word/2010/wordprocessingCanvas" xmlns:cx="http://schemas.microsoft.com/office/drawing/2014/chartex" xmlns:cx1="http://schemas.microsoft.com/office/drawing/2015/9/8/chartex" xmlns:cx2="http://schemas.microsoft.com/office/drawing/2015/10/21/chartex" xmlns:cx3="http://schemas.microsoft.com/office/drawing/2016/5/9/chartex" xmlns:cx4="http://schemas.microsoft.com/office/drawing/2016/5/10/chartex" xmlns:cx5="http://schemas.microsoft.com/office/drawing/2016/5/11/chartex" xmlns:cx6="http://schemas.microsoft.com/office/drawing/2016/5/12/chartex" xmlns:cx7="http://schemas.microsoft.com/office/drawing/2016/5/13/chartex" xmlns:cx8="http://schemas.microsoft.com/office/drawing/2016/5/14/chartex" xmlns:mc="http://schemas.openxmlformats.org/markup-compatibility/2006" xmlns:aink="http://schemas.microsoft.com/office/drawing/2016/ink" xmlns:am3d="http://schemas.microsoft.com/office/drawing/2017/model3d" xmlns:o="urn:schemas-microsoft-com:office:office" xmlns:oel="http://schemas.microsoft.com/office/2019/extlst" xmlns:r="http://schemas.openxmlformats.org/officeDocument/2006/relationships" xmlns:m="http://schemas.openxmlformats.org/officeDocument/2006/math" xmlns:v="urn:schemas-microsoft-com:vml" xmlns:wp14="http://schemas.microsoft.com/office/word/2010/wordprocessingDrawing" xmlns:wp="http://schemas.openxmlformats.org/drawingml/2006/wordprocessingDrawing" xmlns:w10="urn:schemas-microsoft-com:office:word" xmlns:w="http://schemas.openxmlformats.org/wordprocessingml/2006/main" xmlns:w14="http://schemas.microsoft.com/office/word/2010/wordml" xmlns:w15="http://schemas.microsoft.com/office/word/2012/wordml" xmlns:w16cex="http://schemas.microsoft.com/office/word/2018/wordml/cex" xmlns:w16cid="http://schemas.microsoft.com/office/word/2016/wordml/cid" xmlns:w16="http://schemas.microsoft.com/office/word/2018/wordml" xmlns:w16sdtdh="http://schemas.microsoft.com/office/word/2020/wordml/sdtdatahash" xmlns:w16se="http://schemas.microsoft.com/office/word/2015/wordml/symex" xmlns:wpg="http://schemas.microsoft.com/office/word/2010/wordprocessingGroup" xmlns:wpi="http://schemas.microsoft.com/office/word/2010/wordprocessingInk" xmlns:wne="http://schemas.microsoft.com/office/word/2006/wordml" xmlns:wps="http://schemas.microsoft.com/office/word/2010/wordprocessingShape" mc:Ignorable="w14 w15 w16se w16cid w16 w16cex w16sdtdh wp14">
   <w:p>
     <w:pPr>
-      <w:pStyle w:val="Pidipagina"/>
+      <w:pStyle w:val="Footer"/>
     </w:pPr>
   </w:p>
 </w:ftr>
@@ -541,7 +626,7 @@
 <w:ftr xmlns:wpc="http://schemas.microsoft.com/office/word/2010/wordprocessingCanvas" xmlns:cx="http://schemas.microsoft.com/office/drawing/2014/chartex" xmlns:cx1="http://schemas.microsoft.com/office/drawing/2015/9/8/chartex" xmlns:cx2="http://schemas.microsoft.com/office/drawing/2015/10/21/chartex" xmlns:cx3="http://schemas.microsoft.com/office/drawing/2016/5/9/chartex" xmlns:cx4="http://schemas.microsoft.com/office/drawing/2016/5/10/chartex" xmlns:cx5="http://schemas.microsoft.com/office/drawing/2016/5/11/chartex" xmlns:cx6="http://schemas.microsoft.com/office/drawing/2016/5/12/chartex" xmlns:cx7="http://schemas.microsoft.com/office/drawing/2016/5/13/chartex" xmlns:cx8="http://schemas.microsoft.com/office/drawing/2016/5/14/chartex" xmlns:mc="http://schemas.openxmlformats.org/markup-compatibility/2006" xmlns:aink="http://schemas.microsoft.com/office/drawing/2016/ink" xmlns:am3d="http://schemas.microsoft.com/office/drawing/2017/model3d" xmlns:o="urn:schemas-microsoft-com:office:office" xmlns:oel="http://schemas.microsoft.com/office/2019/extlst" xmlns:r="http://schemas.openxmlformats.org/officeDocument/2006/relationships" xmlns:m="http://schemas.openxmlformats.org/officeDocument/2006/math" xmlns:v="urn:schemas-microsoft-com:vml" xmlns:wp14="http://schemas.microsoft.com/office/word/2010/wordprocessingDrawing" xmlns:wp="http://schemas.openxmlformats.org/drawingml/2006/wordprocessingDrawing" xmlns:w10="urn:schemas-microsoft-com:office:word" xmlns:w="http://schemas.openxmlformats.org/wordprocessingml/2006/main" xmlns:w14="http://schemas.microsoft.com/office/word/2010/wordml" xmlns:w15="http://schemas.microsoft.com/office/word/2012/wordml" xmlns:w16cex="http://schemas.microsoft.com/office/word/2018/wordml/cex" xmlns:w16cid="http://schemas.microsoft.com/office/word/2016/wordml/cid" xmlns:w16="http://schemas.microsoft.com/office/word/2018/wordml" xmlns:w16sdtdh="http://schemas.microsoft.com/office/word/2020/wordml/sdtdatahash" xmlns:w16se="http://schemas.microsoft.com/office/word/2015/wordml/symex" xmlns:wpg="http://schemas.microsoft.com/office/word/2010/wordprocessingGroup" xmlns:wpi="http://schemas.microsoft.com/office/word/2010/wordprocessingInk" xmlns:wne="http://schemas.microsoft.com/office/word/2006/wordml" xmlns:wps="http://schemas.microsoft.com/office/word/2010/wordprocessingShape" mc:Ignorable="w14 w15 w16se w16cid w16 w16cex w16sdtdh wp14">
   <w:p>
     <w:pPr>
-      <w:pStyle w:val="Pidipagina"/>
+      <w:pStyle w:val="Footer"/>
     </w:pPr>
   </w:p>
 </w:ftr>
@@ -551,7 +636,7 @@
 <w:ftr xmlns:wpc="http://schemas.microsoft.com/office/word/2010/wordprocessingCanvas" xmlns:cx="http://schemas.microsoft.com/office/drawing/2014/chartex" xmlns:cx1="http://schemas.microsoft.com/office/drawing/2015/9/8/chartex" xmlns:cx2="http://schemas.microsoft.com/office/drawing/2015/10/21/chartex" xmlns:cx3="http://schemas.microsoft.com/office/drawing/2016/5/9/chartex" xmlns:cx4="http://schemas.microsoft.com/office/drawing/2016/5/10/chartex" xmlns:cx5="http://schemas.microsoft.com/office/drawing/2016/5/11/chartex" xmlns:cx6="http://schemas.microsoft.com/office/drawing/2016/5/12/chartex" xmlns:cx7="http://schemas.microsoft.com/office/drawing/2016/5/13/chartex" xmlns:cx8="http://schemas.microsoft.com/office/drawing/2016/5/14/chartex" xmlns:mc="http://schemas.openxmlformats.org/markup-compatibility/2006" xmlns:aink="http://schemas.microsoft.com/office/drawing/2016/ink" xmlns:am3d="http://schemas.microsoft.com/office/drawing/2017/model3d" xmlns:o="urn:schemas-microsoft-com:office:office" xmlns:oel="http://schemas.microsoft.com/office/2019/extlst" xmlns:r="http://schemas.openxmlformats.org/officeDocument/2006/relationships" xmlns:m="http://schemas.openxmlformats.org/officeDocument/2006/math" xmlns:v="urn:schemas-microsoft-com:vml" xmlns:wp14="http://schemas.microsoft.com/office/word/2010/wordprocessingDrawing" xmlns:wp="http://schemas.openxmlformats.org/drawingml/2006/wordprocessingDrawing" xmlns:w10="urn:schemas-microsoft-com:office:word" xmlns:w="http://schemas.openxmlformats.org/wordprocessingml/2006/main" xmlns:w14="http://schemas.microsoft.com/office/word/2010/wordml" xmlns:w15="http://schemas.microsoft.com/office/word/2012/wordml" xmlns:w16cex="http://schemas.microsoft.com/office/word/2018/wordml/cex" xmlns:w16cid="http://schemas.microsoft.com/office/word/2016/wordml/cid" xmlns:w16="http://schemas.microsoft.com/office/word/2018/wordml" xmlns:w16sdtdh="http://schemas.microsoft.com/office/word/2020/wordml/sdtdatahash" xmlns:w16se="http://schemas.microsoft.com/office/word/2015/wordml/symex" xmlns:wpg="http://schemas.microsoft.com/office/word/2010/wordprocessingGroup" xmlns:wpi="http://schemas.microsoft.com/office/word/2010/wordprocessingInk" xmlns:wne="http://schemas.microsoft.com/office/word/2006/wordml" xmlns:wps="http://schemas.microsoft.com/office/word/2010/wordprocessingShape" mc:Ignorable="w14 w15 w16se w16cid w16 w16cex w16sdtdh wp14">
   <w:p>
     <w:pPr>
-      <w:pStyle w:val="Pidipagina"/>
+      <w:pStyle w:val="Footer"/>
     </w:pPr>
   </w:p>
 </w:ftr>
@@ -586,7 +671,7 @@
 <w:hdr xmlns:wpc="http://schemas.microsoft.com/office/word/2010/wordprocessingCanvas" xmlns:cx="http://schemas.microsoft.com/office/drawing/2014/chartex" xmlns:cx1="http://schemas.microsoft.com/office/drawing/2015/9/8/chartex" xmlns:cx2="http://schemas.microsoft.com/office/drawing/2015/10/21/chartex" xmlns:cx3="http://schemas.microsoft.com/office/drawing/2016/5/9/chartex" xmlns:cx4="http://schemas.microsoft.com/office/drawing/2016/5/10/chartex" xmlns:cx5="http://schemas.microsoft.com/office/drawing/2016/5/11/chartex" xmlns:cx6="http://schemas.microsoft.com/office/drawing/2016/5/12/chartex" xmlns:cx7="http://schemas.microsoft.com/office/drawing/2016/5/13/chartex" xmlns:cx8="http://schemas.microsoft.com/office/drawing/2016/5/14/chartex" xmlns:mc="http://schemas.openxmlformats.org/markup-compatibility/2006" xmlns:aink="http://schemas.microsoft.com/office/drawing/2016/ink" xmlns:am3d="http://schemas.microsoft.com/office/drawing/2017/model3d" xmlns:o="urn:schemas-microsoft-com:office:office" xmlns:oel="http://schemas.microsoft.com/office/2019/extlst" xmlns:r="http://schemas.openxmlformats.org/officeDocument/2006/relationships" xmlns:m="http://schemas.openxmlformats.org/officeDocument/2006/math" xmlns:v="urn:schemas-microsoft-com:vml" xmlns:wp14="http://schemas.microsoft.com/office/word/2010/wordprocessingDrawing" xmlns:wp="http://schemas.openxmlformats.org/drawingml/2006/wordprocessingDrawing" xmlns:w10="urn:schemas-microsoft-com:office:word" xmlns:w="http://schemas.openxmlformats.org/wordprocessingml/2006/main" xmlns:w14="http://schemas.microsoft.com/office/word/2010/wordml" xmlns:w15="http://schemas.microsoft.com/office/word/2012/wordml" xmlns:w16cex="http://schemas.microsoft.com/office/word/2018/wordml/cex" xmlns:w16cid="http://schemas.microsoft.com/office/word/2016/wordml/cid" xmlns:w16="http://schemas.microsoft.com/office/word/2018/wordml" xmlns:w16sdtdh="http://schemas.microsoft.com/office/word/2020/wordml/sdtdatahash" xmlns:w16se="http://schemas.microsoft.com/office/word/2015/wordml/symex" xmlns:wpg="http://schemas.microsoft.com/office/word/2010/wordprocessingGroup" xmlns:wpi="http://schemas.microsoft.com/office/word/2010/wordprocessingInk" xmlns:wne="http://schemas.microsoft.com/office/word/2006/wordml" xmlns:wps="http://schemas.microsoft.com/office/word/2010/wordprocessingShape" mc:Ignorable="w14 w15 w16se w16cid w16 w16cex w16sdtdh wp14">
   <w:p>
     <w:pPr>
-      <w:pStyle w:val="Intestazione"/>
+      <w:pStyle w:val="Header"/>
     </w:pPr>
   </w:p>
 </w:hdr>
@@ -596,7 +681,7 @@
 <w:hdr xmlns:wpc="http://schemas.microsoft.com/office/word/2010/wordprocessingCanvas" xmlns:cx="http://schemas.microsoft.com/office/drawing/2014/chartex" xmlns:cx1="http://schemas.microsoft.com/office/drawing/2015/9/8/chartex" xmlns:cx2="http://schemas.microsoft.com/office/drawing/2015/10/21/chartex" xmlns:cx3="http://schemas.microsoft.com/office/drawing/2016/5/9/chartex" xmlns:cx4="http://schemas.microsoft.com/office/drawing/2016/5/10/chartex" xmlns:cx5="http://schemas.microsoft.com/office/drawing/2016/5/11/chartex" xmlns:cx6="http://schemas.microsoft.com/office/drawing/2016/5/12/chartex" xmlns:cx7="http://schemas.microsoft.com/office/drawing/2016/5/13/chartex" xmlns:cx8="http://schemas.microsoft.com/office/drawing/2016/5/14/chartex" xmlns:mc="http://schemas.openxmlformats.org/markup-compatibility/2006" xmlns:aink="http://schemas.microsoft.com/office/drawing/2016/ink" xmlns:am3d="http://schemas.microsoft.com/office/drawing/2017/model3d" xmlns:o="urn:schemas-microsoft-com:office:office" xmlns:oel="http://schemas.microsoft.com/office/2019/extlst" xmlns:r="http://schemas.openxmlformats.org/officeDocument/2006/relationships" xmlns:m="http://schemas.openxmlformats.org/officeDocument/2006/math" xmlns:v="urn:schemas-microsoft-com:vml" xmlns:wp14="http://schemas.microsoft.com/office/word/2010/wordprocessingDrawing" xmlns:wp="http://schemas.openxmlformats.org/drawingml/2006/wordprocessingDrawing" xmlns:w10="urn:schemas-microsoft-com:office:word" xmlns:w="http://schemas.openxmlformats.org/wordprocessingml/2006/main" xmlns:w14="http://schemas.microsoft.com/office/word/2010/wordml" xmlns:w15="http://schemas.microsoft.com/office/word/2012/wordml" xmlns:w16cex="http://schemas.microsoft.com/office/word/2018/wordml/cex" xmlns:w16cid="http://schemas.microsoft.com/office/word/2016/wordml/cid" xmlns:w16="http://schemas.microsoft.com/office/word/2018/wordml" xmlns:w16sdtdh="http://schemas.microsoft.com/office/word/2020/wordml/sdtdatahash" xmlns:w16se="http://schemas.microsoft.com/office/word/2015/wordml/symex" xmlns:wpg="http://schemas.microsoft.com/office/word/2010/wordprocessingGroup" xmlns:wpi="http://schemas.microsoft.com/office/word/2010/wordprocessingInk" xmlns:wne="http://schemas.microsoft.com/office/word/2006/wordml" xmlns:wps="http://schemas.microsoft.com/office/word/2010/wordprocessingShape" mc:Ignorable="w14 w15 w16se w16cid w16 w16cex w16sdtdh wp14">
   <w:p>
     <w:pPr>
-      <w:pStyle w:val="Intestazione"/>
+      <w:pStyle w:val="Header"/>
       <w:jc w:val="right"/>
     </w:pPr>
     <w:r>
@@ -671,7 +756,7 @@
 <w:hdr xmlns:wpc="http://schemas.microsoft.com/office/word/2010/wordprocessingCanvas" xmlns:cx="http://schemas.microsoft.com/office/drawing/2014/chartex" xmlns:cx1="http://schemas.microsoft.com/office/drawing/2015/9/8/chartex" xmlns:cx2="http://schemas.microsoft.com/office/drawing/2015/10/21/chartex" xmlns:cx3="http://schemas.microsoft.com/office/drawing/2016/5/9/chartex" xmlns:cx4="http://schemas.microsoft.com/office/drawing/2016/5/10/chartex" xmlns:cx5="http://schemas.microsoft.com/office/drawing/2016/5/11/chartex" xmlns:cx6="http://schemas.microsoft.com/office/drawing/2016/5/12/chartex" xmlns:cx7="http://schemas.microsoft.com/office/drawing/2016/5/13/chartex" xmlns:cx8="http://schemas.microsoft.com/office/drawing/2016/5/14/chartex" xmlns:mc="http://schemas.openxmlformats.org/markup-compatibility/2006" xmlns:aink="http://schemas.microsoft.com/office/drawing/2016/ink" xmlns:am3d="http://schemas.microsoft.com/office/drawing/2017/model3d" xmlns:o="urn:schemas-microsoft-com:office:office" xmlns:oel="http://schemas.microsoft.com/office/2019/extlst" xmlns:r="http://schemas.openxmlformats.org/officeDocument/2006/relationships" xmlns:m="http://schemas.openxmlformats.org/officeDocument/2006/math" xmlns:v="urn:schemas-microsoft-com:vml" xmlns:wp14="http://schemas.microsoft.com/office/word/2010/wordprocessingDrawing" xmlns:wp="http://schemas.openxmlformats.org/drawingml/2006/wordprocessingDrawing" xmlns:w10="urn:schemas-microsoft-com:office:word" xmlns:w="http://schemas.openxmlformats.org/wordprocessingml/2006/main" xmlns:w14="http://schemas.microsoft.com/office/word/2010/wordml" xmlns:w15="http://schemas.microsoft.com/office/word/2012/wordml" xmlns:w16cex="http://schemas.microsoft.com/office/word/2018/wordml/cex" xmlns:w16cid="http://schemas.microsoft.com/office/word/2016/wordml/cid" xmlns:w16="http://schemas.microsoft.com/office/word/2018/wordml" xmlns:w16sdtdh="http://schemas.microsoft.com/office/word/2020/wordml/sdtdatahash" xmlns:w16se="http://schemas.microsoft.com/office/word/2015/wordml/symex" xmlns:wpg="http://schemas.microsoft.com/office/word/2010/wordprocessingGroup" xmlns:wpi="http://schemas.microsoft.com/office/word/2010/wordprocessingInk" xmlns:wne="http://schemas.microsoft.com/office/word/2006/wordml" xmlns:wps="http://schemas.microsoft.com/office/word/2010/wordprocessingShape" mc:Ignorable="w14 w15 w16se w16cid w16 w16cex w16sdtdh wp14">
   <w:p>
     <w:pPr>
-      <w:pStyle w:val="Intestazione"/>
+      <w:pStyle w:val="Header"/>
     </w:pPr>
   </w:p>
 </w:hdr>
@@ -1072,17 +1157,17 @@
     <w:lsdException w:name="Unresolved Mention" w:semiHidden="1" w:unhideWhenUsed="1"/>
     <w:lsdException w:name="Smart Link" w:semiHidden="1" w:unhideWhenUsed="1"/>
   </w:latentStyles>
-  <w:style w:type="paragraph" w:default="1" w:styleId="Normale">
+  <w:style w:type="paragraph" w:default="1" w:styleId="Normal">
     <w:name w:val="Normal"/>
     <w:qFormat/>
   </w:style>
-  <w:style w:type="character" w:default="1" w:styleId="Carpredefinitoparagrafo">
+  <w:style w:type="character" w:default="1" w:styleId="DefaultParagraphFont">
     <w:name w:val="Default Paragraph Font"/>
     <w:uiPriority w:val="1"/>
     <w:semiHidden/>
     <w:unhideWhenUsed/>
   </w:style>
-  <w:style w:type="table" w:default="1" w:styleId="Tabellanormale">
+  <w:style w:type="table" w:default="1" w:styleId="TableNormal">
     <w:name w:val="Normal Table"/>
     <w:uiPriority w:val="99"/>
     <w:semiHidden/>
@@ -1097,15 +1182,15 @@
       </w:tblCellMar>
     </w:tblPr>
   </w:style>
-  <w:style w:type="numbering" w:default="1" w:styleId="Nessunelenco">
+  <w:style w:type="numbering" w:default="1" w:styleId="NoList">
     <w:name w:val="No List"/>
     <w:uiPriority w:val="99"/>
     <w:semiHidden/>
     <w:unhideWhenUsed/>
   </w:style>
-  <w:style w:type="paragraph" w:styleId="NormaleWeb">
+  <w:style w:type="paragraph" w:styleId="NormalWeb">
     <w:name w:val="Normal (Web)"/>
-    <w:basedOn w:val="Normale"/>
+    <w:basedOn w:val="Normal"/>
     <w:uiPriority w:val="99"/>
     <w:semiHidden/>
     <w:unhideWhenUsed/>
@@ -1119,10 +1204,10 @@
       <w:szCs w:val="24"/>
     </w:rPr>
   </w:style>
-  <w:style w:type="paragraph" w:styleId="Intestazione">
+  <w:style w:type="paragraph" w:styleId="Header">
     <w:name w:val="header"/>
-    <w:basedOn w:val="Normale"/>
-    <w:link w:val="IntestazioneCarattere"/>
+    <w:basedOn w:val="Normal"/>
+    <w:link w:val="HeaderChar"/>
     <w:uiPriority w:val="99"/>
     <w:unhideWhenUsed/>
     <w:rsid w:val="001337D1"/>
@@ -1134,17 +1219,17 @@
       <w:spacing w:after="0" w:line="240" w:lineRule="auto"/>
     </w:pPr>
   </w:style>
-  <w:style w:type="character" w:customStyle="1" w:styleId="IntestazioneCarattere">
-    <w:name w:val="Intestazione Carattere"/>
-    <w:basedOn w:val="Carpredefinitoparagrafo"/>
-    <w:link w:val="Intestazione"/>
+  <w:style w:type="character" w:customStyle="1" w:styleId="HeaderChar">
+    <w:name w:val="Header Char"/>
+    <w:basedOn w:val="DefaultParagraphFont"/>
+    <w:link w:val="Header"/>
     <w:uiPriority w:val="99"/>
     <w:rsid w:val="001337D1"/>
   </w:style>
-  <w:style w:type="paragraph" w:styleId="Pidipagina">
+  <w:style w:type="paragraph" w:styleId="Footer">
     <w:name w:val="footer"/>
-    <w:basedOn w:val="Normale"/>
-    <w:link w:val="PidipaginaCarattere"/>
+    <w:basedOn w:val="Normal"/>
+    <w:link w:val="FooterChar"/>
     <w:uiPriority w:val="99"/>
     <w:unhideWhenUsed/>
     <w:rsid w:val="001337D1"/>
@@ -1156,10 +1241,10 @@
       <w:spacing w:after="0" w:line="240" w:lineRule="auto"/>
     </w:pPr>
   </w:style>
-  <w:style w:type="character" w:customStyle="1" w:styleId="PidipaginaCarattere">
-    <w:name w:val="Piè di pagina Carattere"/>
-    <w:basedOn w:val="Carpredefinitoparagrafo"/>
-    <w:link w:val="Pidipagina"/>
+  <w:style w:type="character" w:customStyle="1" w:styleId="FooterChar">
+    <w:name w:val="Footer Char"/>
+    <w:basedOn w:val="DefaultParagraphFont"/>
+    <w:link w:val="Footer"/>
     <w:uiPriority w:val="99"/>
     <w:rsid w:val="001337D1"/>
   </w:style>
@@ -1459,4 +1544,16 @@
     </a:ext>
   </a:extLst>
 </a:theme>
+</file>
+
+<file path=customXml/item1.xml><?xml version="1.0" encoding="utf-8"?>
+<b:Sources xmlns:b="http://schemas.openxmlformats.org/officeDocument/2006/bibliography" xmlns="http://schemas.openxmlformats.org/officeDocument/2006/bibliography" SelectedStyle="\APASixthEditionOfficeOnline.xsl" StyleName="APA" Version="6"/>
+</file>
+
+<file path=customXml/itemProps1.xml><?xml version="1.0" encoding="utf-8"?>
+<ds:datastoreItem xmlns:ds="http://schemas.openxmlformats.org/officeDocument/2006/customXml" ds:itemID="{89936455-B218-4C51-9445-5A1586821BD0}">
+  <ds:schemaRefs>
+    <ds:schemaRef ds:uri="http://schemas.openxmlformats.org/officeDocument/2006/bibliography"/>
+  </ds:schemaRefs>
+</ds:datastoreItem>
 </file>
</xml_diff>